<commit_message>
Update a photo and finalize team sheet.
Related to #2
</commit_message>
<xml_diff>
--- a/exercise1/Team Sheet/Team_Sheet_Template.docx
+++ b/exercise1/Team Sheet/Team_Sheet_Template.docx
@@ -9,10 +9,10 @@
         <w:tblLook w:val="04A0" w:firstRow="1" w:lastRow="0" w:firstColumn="1" w:lastColumn="0" w:noHBand="0" w:noVBand="1"/>
       </w:tblPr>
       <w:tblGrid>
-        <w:gridCol w:w="3305"/>
+        <w:gridCol w:w="3309"/>
         <w:gridCol w:w="3342"/>
-        <w:gridCol w:w="3314"/>
-        <w:gridCol w:w="3317"/>
+        <w:gridCol w:w="3316"/>
+        <w:gridCol w:w="3311"/>
       </w:tblGrid>
       <w:tr>
         <w:trPr>
@@ -203,10 +203,10 @@
                 <w:noProof/>
               </w:rPr>
               <w:drawing>
-                <wp:inline distT="0" distB="0" distL="0" distR="0" wp14:anchorId="51BA514F" wp14:editId="25F1CFD3">
-                  <wp:extent cx="1909482" cy="1909482"/>
-                  <wp:effectExtent l="0" t="0" r="0" b="0"/>
-                  <wp:docPr id="1" name="Picture 1" descr="A person posing for the camera&#10;&#10;Description automatically generated"/>
+                <wp:inline distT="0" distB="0" distL="0" distR="0" wp14:anchorId="4C27A223" wp14:editId="426BF37E">
+                  <wp:extent cx="1687414" cy="1936377"/>
+                  <wp:effectExtent l="0" t="0" r="1905" b="0"/>
+                  <wp:docPr id="5" name="Picture 5" descr="A person posing for the camera&#10;&#10;Description automatically generated"/>
                   <wp:cNvGraphicFramePr>
                     <a:graphicFrameLocks xmlns:a="http://schemas.openxmlformats.org/drawingml/2006/main" noChangeAspect="1"/>
                   </wp:cNvGraphicFramePr>
@@ -214,11 +214,11 @@
                     <a:graphicData uri="http://schemas.openxmlformats.org/drawingml/2006/picture">
                       <pic:pic xmlns:pic="http://schemas.openxmlformats.org/drawingml/2006/picture">
                         <pic:nvPicPr>
-                          <pic:cNvPr id="1" name="0.jpeg"/>
+                          <pic:cNvPr id="5" name="image.png"/>
                           <pic:cNvPicPr/>
                         </pic:nvPicPr>
                         <pic:blipFill>
-                          <a:blip r:embed="rId9" cstate="print">
+                          <a:blip r:embed="rId9">
                             <a:extLst>
                               <a:ext uri="{28A0092B-C50C-407E-A947-70E740481C1C}">
                                 <a14:useLocalDpi xmlns:a14="http://schemas.microsoft.com/office/drawing/2010/main" val="0"/>
@@ -232,7 +232,7 @@
                         <pic:spPr>
                           <a:xfrm>
                             <a:off x="0" y="0"/>
-                            <a:ext cx="1932347" cy="1932347"/>
+                            <a:ext cx="1696325" cy="1946602"/>
                           </a:xfrm>
                           <a:prstGeom prst="rect">
                             <a:avLst/>

</xml_diff>